<commit_message>
UI Updates 1. Updated the Document about how the app works. 2. Added a TODO to utilise cache if possible. 3. Updated the button names to be more in line with the app.
</commit_message>
<xml_diff>
--- a/How it works.docx
+++ b/How it works.docx
@@ -32,8 +32,6 @@
         </w:rPr>
         <w:t>Initial Screenshot</w:t>
       </w:r>
-      <w:bookmarkStart w:id="0" w:name="_GoBack"/>
-      <w:bookmarkEnd w:id="0"/>
     </w:p>
     <w:p>
       <w:pPr>
@@ -87,10 +85,10 @@
           <w:noProof/>
         </w:rPr>
         <w:drawing>
-          <wp:inline distT="0" distB="0" distL="0" distR="0">
-            <wp:extent cx="5073650" cy="5600700"/>
-            <wp:effectExtent l="0" t="0" r="6350" b="12700"/>
-            <wp:docPr id="1" name="Picture 1" descr="Macintosh HD:Users:SM028684:Desktop:Screen Shot 2014-10-14 at 10.04.56 PM.png"/>
+          <wp:inline distT="0" distB="0" distL="0" distR="0" wp14:anchorId="18E69BD7" wp14:editId="61F540A6">
+            <wp:extent cx="2933700" cy="4889500"/>
+            <wp:effectExtent l="0" t="0" r="12700" b="12700"/>
+            <wp:docPr id="6" name="Picture 6" descr="Macintosh HD:Users:SM028684:Desktop:Screen Shot 2014-10-18 at 12.39.20 PM.png"/>
             <wp:cNvGraphicFramePr>
               <a:graphicFrameLocks xmlns:a="http://schemas.openxmlformats.org/drawingml/2006/main" noChangeAspect="1"/>
             </wp:cNvGraphicFramePr>
@@ -98,7 +96,7 @@
               <a:graphicData uri="http://schemas.openxmlformats.org/drawingml/2006/picture">
                 <pic:pic xmlns:pic="http://schemas.openxmlformats.org/drawingml/2006/picture">
                   <pic:nvPicPr>
-                    <pic:cNvPr id="0" name="Picture 1" descr="Macintosh HD:Users:SM028684:Desktop:Screen Shot 2014-10-14 at 10.04.56 PM.png"/>
+                    <pic:cNvPr id="0" name="Picture 3" descr="Macintosh HD:Users:SM028684:Desktop:Screen Shot 2014-10-18 at 12.39.20 PM.png"/>
                     <pic:cNvPicPr>
                       <a:picLocks noChangeAspect="1" noChangeArrowheads="1"/>
                     </pic:cNvPicPr>
@@ -119,7 +117,7 @@
                   <pic:spPr bwMode="auto">
                     <a:xfrm>
                       <a:off x="0" y="0"/>
-                      <a:ext cx="5073650" cy="5600700"/>
+                      <a:ext cx="2933700" cy="4889500"/>
                     </a:xfrm>
                     <a:prstGeom prst="rect">
                       <a:avLst/>
@@ -141,30 +139,44 @@
     <w:p/>
     <w:p/>
     <w:p/>
+    <w:p/>
+    <w:p/>
+    <w:p/>
+    <w:p/>
     <w:p>
       <w:r>
         <w:lastRenderedPageBreak/>
         <w:t xml:space="preserve">User enters the input and hits the </w:t>
       </w:r>
-      <w:proofErr w:type="gramStart"/>
       <w:r>
-        <w:t>send(</w:t>
-      </w:r>
-      <w:proofErr w:type="gramEnd"/>
-      <w:r>
-        <w:t>eventually will be changed to translate) button.</w:t>
+        <w:t>translate button</w:t>
       </w:r>
     </w:p>
     <w:p>
+      <w:pPr>
+        <w:tabs>
+          <w:tab w:val="left" w:pos="970"/>
+        </w:tabs>
+      </w:pPr>
       <w:r>
+        <w:t>Translated output.</w:t>
+      </w:r>
+    </w:p>
+    <w:p>
+      <w:pPr>
+        <w:tabs>
+          <w:tab w:val="left" w:pos="970"/>
+        </w:tabs>
+      </w:pPr>
+      <w:r>
         <w:rPr>
           <w:noProof/>
         </w:rPr>
         <w:drawing>
-          <wp:inline distT="0" distB="0" distL="0" distR="0">
-            <wp:extent cx="5016500" cy="6515100"/>
+          <wp:inline distT="0" distB="0" distL="0" distR="0" wp14:anchorId="18BE0D54" wp14:editId="4E120E01">
+            <wp:extent cx="2984500" cy="4914900"/>
             <wp:effectExtent l="0" t="0" r="12700" b="12700"/>
-            <wp:docPr id="2" name="Picture 2" descr="Macintosh HD:Users:SM028684:Desktop:Screen Shot 2014-10-14 at 10.05.51 PM.png"/>
+            <wp:docPr id="7" name="Picture 7" descr="Macintosh HD:Users:SM028684:Desktop:Screen Shot 2014-10-18 at 12.40.14 PM.png"/>
             <wp:cNvGraphicFramePr>
               <a:graphicFrameLocks xmlns:a="http://schemas.openxmlformats.org/drawingml/2006/main" noChangeAspect="1"/>
             </wp:cNvGraphicFramePr>
@@ -172,7 +184,7 @@
               <a:graphicData uri="http://schemas.openxmlformats.org/drawingml/2006/picture">
                 <pic:pic xmlns:pic="http://schemas.openxmlformats.org/drawingml/2006/picture">
                   <pic:nvPicPr>
-                    <pic:cNvPr id="0" name="Picture 2" descr="Macintosh HD:Users:SM028684:Desktop:Screen Shot 2014-10-14 at 10.05.51 PM.png"/>
+                    <pic:cNvPr id="0" name="Picture 4" descr="Macintosh HD:Users:SM028684:Desktop:Screen Shot 2014-10-18 at 12.40.14 PM.png"/>
                     <pic:cNvPicPr>
                       <a:picLocks noChangeAspect="1" noChangeArrowheads="1"/>
                     </pic:cNvPicPr>
@@ -193,7 +205,7 @@
                   <pic:spPr bwMode="auto">
                     <a:xfrm>
                       <a:off x="0" y="0"/>
-                      <a:ext cx="5016500" cy="6515100"/>
+                      <a:ext cx="2984500" cy="4914900"/>
                     </a:xfrm>
                     <a:prstGeom prst="rect">
                       <a:avLst/>
@@ -209,110 +221,8 @@
           </wp:inline>
         </w:drawing>
       </w:r>
-    </w:p>
-    <w:p/>
-    <w:p/>
-    <w:p/>
-    <w:p>
-      <w:pPr>
-        <w:tabs>
-          <w:tab w:val="left" w:pos="970"/>
-        </w:tabs>
-      </w:pPr>
-      <w:r>
-        <w:tab/>
-      </w:r>
-    </w:p>
-    <w:p>
-      <w:pPr>
-        <w:tabs>
-          <w:tab w:val="left" w:pos="970"/>
-        </w:tabs>
-      </w:pPr>
-    </w:p>
-    <w:p>
-      <w:pPr>
-        <w:tabs>
-          <w:tab w:val="left" w:pos="970"/>
-        </w:tabs>
-      </w:pPr>
-    </w:p>
-    <w:p>
-      <w:pPr>
-        <w:tabs>
-          <w:tab w:val="left" w:pos="970"/>
-        </w:tabs>
-      </w:pPr>
-    </w:p>
-    <w:p>
-      <w:pPr>
-        <w:tabs>
-          <w:tab w:val="left" w:pos="970"/>
-        </w:tabs>
-      </w:pPr>
-      <w:r>
-        <w:t>Translated output.</w:t>
-      </w:r>
-    </w:p>
-    <w:p>
-      <w:pPr>
-        <w:tabs>
-          <w:tab w:val="left" w:pos="970"/>
-        </w:tabs>
-      </w:pPr>
-      <w:r>
-        <w:rPr>
-          <w:noProof/>
-        </w:rPr>
-        <w:drawing>
-          <wp:inline distT="0" distB="0" distL="0" distR="0">
-            <wp:extent cx="4984750" cy="5715000"/>
-            <wp:effectExtent l="0" t="0" r="0" b="0"/>
-            <wp:docPr id="3" name="Picture 3" descr="Macintosh HD:Users:SM028684:Desktop:Screen Shot 2014-10-14 at 10.06.08 PM.png"/>
-            <wp:cNvGraphicFramePr>
-              <a:graphicFrameLocks xmlns:a="http://schemas.openxmlformats.org/drawingml/2006/main" noChangeAspect="1"/>
-            </wp:cNvGraphicFramePr>
-            <a:graphic xmlns:a="http://schemas.openxmlformats.org/drawingml/2006/main">
-              <a:graphicData uri="http://schemas.openxmlformats.org/drawingml/2006/picture">
-                <pic:pic xmlns:pic="http://schemas.openxmlformats.org/drawingml/2006/picture">
-                  <pic:nvPicPr>
-                    <pic:cNvPr id="0" name="Picture 3" descr="Macintosh HD:Users:SM028684:Desktop:Screen Shot 2014-10-14 at 10.06.08 PM.png"/>
-                    <pic:cNvPicPr>
-                      <a:picLocks noChangeAspect="1" noChangeArrowheads="1"/>
-                    </pic:cNvPicPr>
-                  </pic:nvPicPr>
-                  <pic:blipFill>
-                    <a:blip r:embed="rId7">
-                      <a:extLst>
-                        <a:ext uri="{28A0092B-C50C-407E-A947-70E740481C1C}">
-                          <a14:useLocalDpi xmlns:a14="http://schemas.microsoft.com/office/drawing/2010/main" val="0"/>
-                        </a:ext>
-                      </a:extLst>
-                    </a:blip>
-                    <a:srcRect/>
-                    <a:stretch>
-                      <a:fillRect/>
-                    </a:stretch>
-                  </pic:blipFill>
-                  <pic:spPr bwMode="auto">
-                    <a:xfrm>
-                      <a:off x="0" y="0"/>
-                      <a:ext cx="4984750" cy="5715000"/>
-                    </a:xfrm>
-                    <a:prstGeom prst="rect">
-                      <a:avLst/>
-                    </a:prstGeom>
-                    <a:noFill/>
-                    <a:ln>
-                      <a:noFill/>
-                    </a:ln>
-                  </pic:spPr>
-                </pic:pic>
-              </a:graphicData>
-            </a:graphic>
-          </wp:inline>
-        </w:drawing>
-      </w:r>
+      <w:bookmarkStart w:id="0" w:name="_GoBack"/>
+      <w:bookmarkEnd w:id="0"/>
     </w:p>
     <w:sectPr>
       <w:pgSz w:w="12240" w:h="15840"/>

</xml_diff>

<commit_message>
Updated ReadMe,Requirements and some Display strings to be more specific to my use case.
</commit_message>
<xml_diff>
--- a/How it works.docx
+++ b/How it works.docx
@@ -63,32 +63,17 @@
           <w:szCs w:val="32"/>
         </w:rPr>
       </w:pPr>
-    </w:p>
-    <w:p>
-      <w:pPr>
-        <w:rPr>
-          <w:sz w:val="32"/>
-          <w:szCs w:val="32"/>
-        </w:rPr>
-      </w:pPr>
       <w:r>
         <w:rPr>
-          <w:sz w:val="32"/>
-          <w:szCs w:val="32"/>
-        </w:rPr>
-        <w:t>Based on that, the app responds.</w:t>
-      </w:r>
-    </w:p>
-    <w:p>
-      <w:r>
-        <w:rPr>
           <w:noProof/>
+          <w:sz w:val="32"/>
+          <w:szCs w:val="32"/>
         </w:rPr>
         <w:drawing>
-          <wp:inline distT="0" distB="0" distL="0" distR="0" wp14:anchorId="18E69BD7" wp14:editId="61F540A6">
-            <wp:extent cx="2933700" cy="4889500"/>
-            <wp:effectExtent l="0" t="0" r="12700" b="12700"/>
-            <wp:docPr id="6" name="Picture 6" descr="Macintosh HD:Users:SM028684:Desktop:Screen Shot 2014-10-18 at 12.39.20 PM.png"/>
+          <wp:inline distT="0" distB="0" distL="0" distR="0" wp14:anchorId="6E4A692A" wp14:editId="3EB968FA">
+            <wp:extent cx="2971800" cy="4914900"/>
+            <wp:effectExtent l="0" t="0" r="0" b="12700"/>
+            <wp:docPr id="2" name="Picture 2" descr="Macintosh HD:Users:SM028684:Desktop:Screen Shot 2014-10-18 at 3.58.40 PM.png"/>
             <wp:cNvGraphicFramePr>
               <a:graphicFrameLocks xmlns:a="http://schemas.openxmlformats.org/drawingml/2006/main" noChangeAspect="1"/>
             </wp:cNvGraphicFramePr>
@@ -96,7 +81,7 @@
               <a:graphicData uri="http://schemas.openxmlformats.org/drawingml/2006/picture">
                 <pic:pic xmlns:pic="http://schemas.openxmlformats.org/drawingml/2006/picture">
                   <pic:nvPicPr>
-                    <pic:cNvPr id="0" name="Picture 3" descr="Macintosh HD:Users:SM028684:Desktop:Screen Shot 2014-10-18 at 12.39.20 PM.png"/>
+                    <pic:cNvPr id="0" name="Picture 2" descr="Macintosh HD:Users:SM028684:Desktop:Screen Shot 2014-10-18 at 3.58.40 PM.png"/>
                     <pic:cNvPicPr>
                       <a:picLocks noChangeAspect="1" noChangeArrowheads="1"/>
                     </pic:cNvPicPr>
@@ -117,7 +102,7 @@
                   <pic:spPr bwMode="auto">
                     <a:xfrm>
                       <a:off x="0" y="0"/>
-                      <a:ext cx="2933700" cy="4889500"/>
+                      <a:ext cx="2971800" cy="4914900"/>
                     </a:xfrm>
                     <a:prstGeom prst="rect">
                       <a:avLst/>
@@ -134,6 +119,22 @@
         </w:drawing>
       </w:r>
     </w:p>
+    <w:p>
+      <w:pPr>
+        <w:rPr>
+          <w:sz w:val="32"/>
+          <w:szCs w:val="32"/>
+        </w:rPr>
+      </w:pPr>
+      <w:r>
+        <w:rPr>
+          <w:sz w:val="32"/>
+          <w:szCs w:val="32"/>
+        </w:rPr>
+        <w:t>Based on that, the app responds.</w:t>
+      </w:r>
+    </w:p>
+    <w:p/>
     <w:p/>
     <w:p/>
     <w:p/>
@@ -173,10 +174,10 @@
           <w:noProof/>
         </w:rPr>
         <w:drawing>
-          <wp:inline distT="0" distB="0" distL="0" distR="0" wp14:anchorId="18BE0D54" wp14:editId="4E120E01">
-            <wp:extent cx="2984500" cy="4914900"/>
-            <wp:effectExtent l="0" t="0" r="12700" b="12700"/>
-            <wp:docPr id="7" name="Picture 7" descr="Macintosh HD:Users:SM028684:Desktop:Screen Shot 2014-10-18 at 12.40.14 PM.png"/>
+          <wp:inline distT="0" distB="0" distL="0" distR="0" wp14:anchorId="62734A5D" wp14:editId="004CC5CE">
+            <wp:extent cx="2971800" cy="4902200"/>
+            <wp:effectExtent l="0" t="0" r="0" b="0"/>
+            <wp:docPr id="3" name="Picture 3" descr="Macintosh HD:Users:SM028684:Desktop:Screen Shot 2014-10-18 at 3.55.36 PM.png"/>
             <wp:cNvGraphicFramePr>
               <a:graphicFrameLocks xmlns:a="http://schemas.openxmlformats.org/drawingml/2006/main" noChangeAspect="1"/>
             </wp:cNvGraphicFramePr>
@@ -184,7 +185,7 @@
               <a:graphicData uri="http://schemas.openxmlformats.org/drawingml/2006/picture">
                 <pic:pic xmlns:pic="http://schemas.openxmlformats.org/drawingml/2006/picture">
                   <pic:nvPicPr>
-                    <pic:cNvPr id="0" name="Picture 4" descr="Macintosh HD:Users:SM028684:Desktop:Screen Shot 2014-10-18 at 12.40.14 PM.png"/>
+                    <pic:cNvPr id="0" name="Picture 3" descr="Macintosh HD:Users:SM028684:Desktop:Screen Shot 2014-10-18 at 3.55.36 PM.png"/>
                     <pic:cNvPicPr>
                       <a:picLocks noChangeAspect="1" noChangeArrowheads="1"/>
                     </pic:cNvPicPr>
@@ -205,7 +206,7 @@
                   <pic:spPr bwMode="auto">
                     <a:xfrm>
                       <a:off x="0" y="0"/>
-                      <a:ext cx="2984500" cy="4914900"/>
+                      <a:ext cx="2971800" cy="4902200"/>
                     </a:xfrm>
                     <a:prstGeom prst="rect">
                       <a:avLst/>

</xml_diff>

<commit_message>
Gator-15 Updated variable names on the views to be more in line with functionality and updated the how it works doc.
</commit_message>
<xml_diff>
--- a/How it works.docx
+++ b/How it works.docx
@@ -70,10 +70,10 @@
           <w:szCs w:val="32"/>
         </w:rPr>
         <w:drawing>
-          <wp:inline distT="0" distB="0" distL="0" distR="0" wp14:anchorId="6E4A692A" wp14:editId="3EB968FA">
-            <wp:extent cx="2971800" cy="4914900"/>
-            <wp:effectExtent l="0" t="0" r="0" b="12700"/>
-            <wp:docPr id="2" name="Picture 2" descr="Macintosh HD:Users:SM028684:Desktop:Screen Shot 2014-10-18 at 3.58.40 PM.png"/>
+          <wp:inline distT="0" distB="0" distL="0" distR="0" wp14:anchorId="4C29AE64" wp14:editId="691B192C">
+            <wp:extent cx="5022850" cy="6172200"/>
+            <wp:effectExtent l="0" t="0" r="6350" b="0"/>
+            <wp:docPr id="6" name="Picture 6" descr="Macintosh HD:Users:SM028684:Desktop:Screen Shot 2014-10-19 at 9.33.43 PM.png"/>
             <wp:cNvGraphicFramePr>
               <a:graphicFrameLocks xmlns:a="http://schemas.openxmlformats.org/drawingml/2006/main" noChangeAspect="1"/>
             </wp:cNvGraphicFramePr>
@@ -81,7 +81,7 @@
               <a:graphicData uri="http://schemas.openxmlformats.org/drawingml/2006/picture">
                 <pic:pic xmlns:pic="http://schemas.openxmlformats.org/drawingml/2006/picture">
                   <pic:nvPicPr>
-                    <pic:cNvPr id="0" name="Picture 2" descr="Macintosh HD:Users:SM028684:Desktop:Screen Shot 2014-10-18 at 3.58.40 PM.png"/>
+                    <pic:cNvPr id="0" name="Picture 4" descr="Macintosh HD:Users:SM028684:Desktop:Screen Shot 2014-10-19 at 9.33.43 PM.png"/>
                     <pic:cNvPicPr>
                       <a:picLocks noChangeAspect="1" noChangeArrowheads="1"/>
                     </pic:cNvPicPr>
@@ -102,7 +102,7 @@
                   <pic:spPr bwMode="auto">
                     <a:xfrm>
                       <a:off x="0" y="0"/>
-                      <a:ext cx="2971800" cy="4914900"/>
+                      <a:ext cx="5022850" cy="6172200"/>
                     </a:xfrm>
                     <a:prstGeom prst="rect">
                       <a:avLst/>
@@ -126,58 +126,47 @@
           <w:szCs w:val="32"/>
         </w:rPr>
       </w:pPr>
-      <w:r>
-        <w:rPr>
-          <w:sz w:val="32"/>
-          <w:szCs w:val="32"/>
-        </w:rPr>
-        <w:t>Based on that, the app responds.</w:t>
-      </w:r>
-    </w:p>
-    <w:p/>
-    <w:p/>
-    <w:p/>
-    <w:p/>
-    <w:p/>
-    <w:p/>
-    <w:p/>
-    <w:p/>
-    <w:p/>
-    <w:p/>
+    </w:p>
+    <w:p>
+      <w:pPr>
+        <w:rPr>
+          <w:sz w:val="32"/>
+          <w:szCs w:val="32"/>
+        </w:rPr>
+      </w:pPr>
+    </w:p>
+    <w:p>
+      <w:pPr>
+        <w:rPr>
+          <w:sz w:val="32"/>
+          <w:szCs w:val="32"/>
+        </w:rPr>
+      </w:pPr>
+    </w:p>
     <w:p>
       <w:r>
         <w:lastRenderedPageBreak/>
-        <w:t xml:space="preserve">User enters the input and hits the </w:t>
+        <w:t>User enters the input and hits the translate button</w:t>
       </w:r>
+    </w:p>
+    <w:p>
+      <w:pPr>
+        <w:rPr>
+          <w:sz w:val="32"/>
+          <w:szCs w:val="32"/>
+        </w:rPr>
+      </w:pPr>
       <w:r>
-        <w:t>translate button</w:t>
-      </w:r>
-    </w:p>
-    <w:p>
-      <w:pPr>
-        <w:tabs>
-          <w:tab w:val="left" w:pos="970"/>
-        </w:tabs>
-      </w:pPr>
-      <w:r>
-        <w:t>Translated output.</w:t>
-      </w:r>
-    </w:p>
-    <w:p>
-      <w:pPr>
-        <w:tabs>
-          <w:tab w:val="left" w:pos="970"/>
-        </w:tabs>
-      </w:pPr>
-      <w:r>
         <w:rPr>
           <w:noProof/>
+          <w:sz w:val="32"/>
+          <w:szCs w:val="32"/>
         </w:rPr>
         <w:drawing>
-          <wp:inline distT="0" distB="0" distL="0" distR="0" wp14:anchorId="62734A5D" wp14:editId="004CC5CE">
-            <wp:extent cx="2971800" cy="4902200"/>
-            <wp:effectExtent l="0" t="0" r="0" b="0"/>
-            <wp:docPr id="3" name="Picture 3" descr="Macintosh HD:Users:SM028684:Desktop:Screen Shot 2014-10-18 at 3.55.36 PM.png"/>
+          <wp:inline distT="0" distB="0" distL="0" distR="0" wp14:anchorId="11C9BD74" wp14:editId="2E46956E">
+            <wp:extent cx="5200650" cy="7759700"/>
+            <wp:effectExtent l="0" t="0" r="6350" b="12700"/>
+            <wp:docPr id="4" name="Picture 4" descr="Macintosh HD:Users:SM028684:Desktop:Screen Shot 2014-10-19 at 9.34.10 PM.png"/>
             <wp:cNvGraphicFramePr>
               <a:graphicFrameLocks xmlns:a="http://schemas.openxmlformats.org/drawingml/2006/main" noChangeAspect="1"/>
             </wp:cNvGraphicFramePr>
@@ -185,7 +174,7 @@
               <a:graphicData uri="http://schemas.openxmlformats.org/drawingml/2006/picture">
                 <pic:pic xmlns:pic="http://schemas.openxmlformats.org/drawingml/2006/picture">
                   <pic:nvPicPr>
-                    <pic:cNvPr id="0" name="Picture 3" descr="Macintosh HD:Users:SM028684:Desktop:Screen Shot 2014-10-18 at 3.55.36 PM.png"/>
+                    <pic:cNvPr id="0" name="Picture 2" descr="Macintosh HD:Users:SM028684:Desktop:Screen Shot 2014-10-19 at 9.34.10 PM.png"/>
                     <pic:cNvPicPr>
                       <a:picLocks noChangeAspect="1" noChangeArrowheads="1"/>
                     </pic:cNvPicPr>
@@ -206,7 +195,7 @@
                   <pic:spPr bwMode="auto">
                     <a:xfrm>
                       <a:off x="0" y="0"/>
-                      <a:ext cx="2971800" cy="4902200"/>
+                      <a:ext cx="5200650" cy="7759700"/>
                     </a:xfrm>
                     <a:prstGeom prst="rect">
                       <a:avLst/>
@@ -222,7 +211,84 @@
           </wp:inline>
         </w:drawing>
       </w:r>
+    </w:p>
+    <w:p>
+      <w:pPr>
+        <w:tabs>
+          <w:tab w:val="left" w:pos="970"/>
+        </w:tabs>
+      </w:pPr>
+    </w:p>
+    <w:p>
+      <w:pPr>
+        <w:tabs>
+          <w:tab w:val="left" w:pos="970"/>
+        </w:tabs>
+      </w:pPr>
+      <w:r>
+        <w:t>Translated output.</w:t>
+      </w:r>
+    </w:p>
+    <w:p>
+      <w:pPr>
+        <w:tabs>
+          <w:tab w:val="left" w:pos="970"/>
+        </w:tabs>
+      </w:pPr>
       <w:bookmarkStart w:id="0" w:name="_GoBack"/>
+      <w:r>
+        <w:rPr>
+          <w:noProof/>
+        </w:rPr>
+        <w:drawing>
+          <wp:inline distT="0" distB="0" distL="0" distR="0" wp14:anchorId="4997D7AB" wp14:editId="0796CEFF">
+            <wp:extent cx="5016500" cy="7086600"/>
+            <wp:effectExtent l="0" t="0" r="12700" b="0"/>
+            <wp:docPr id="5" name="Picture 5" descr="Macintosh HD:Users:SM028684:Desktop:Screen Shot 2014-10-19 at 9.34.19 PM.png"/>
+            <wp:cNvGraphicFramePr>
+              <a:graphicFrameLocks xmlns:a="http://schemas.openxmlformats.org/drawingml/2006/main" noChangeAspect="1"/>
+            </wp:cNvGraphicFramePr>
+            <a:graphic xmlns:a="http://schemas.openxmlformats.org/drawingml/2006/main">
+              <a:graphicData uri="http://schemas.openxmlformats.org/drawingml/2006/picture">
+                <pic:pic xmlns:pic="http://schemas.openxmlformats.org/drawingml/2006/picture">
+                  <pic:nvPicPr>
+                    <pic:cNvPr id="0" name="Picture 3" descr="Macintosh HD:Users:SM028684:Desktop:Screen Shot 2014-10-19 at 9.34.19 PM.png"/>
+                    <pic:cNvPicPr>
+                      <a:picLocks noChangeAspect="1" noChangeArrowheads="1"/>
+                    </pic:cNvPicPr>
+                  </pic:nvPicPr>
+                  <pic:blipFill>
+                    <a:blip r:embed="rId7">
+                      <a:extLst>
+                        <a:ext uri="{28A0092B-C50C-407E-A947-70E740481C1C}">
+                          <a14:useLocalDpi xmlns:a14="http://schemas.microsoft.com/office/drawing/2010/main" val="0"/>
+                        </a:ext>
+                      </a:extLst>
+                    </a:blip>
+                    <a:srcRect/>
+                    <a:stretch>
+                      <a:fillRect/>
+                    </a:stretch>
+                  </pic:blipFill>
+                  <pic:spPr bwMode="auto">
+                    <a:xfrm>
+                      <a:off x="0" y="0"/>
+                      <a:ext cx="5016500" cy="7086600"/>
+                    </a:xfrm>
+                    <a:prstGeom prst="rect">
+                      <a:avLst/>
+                    </a:prstGeom>
+                    <a:noFill/>
+                    <a:ln>
+                      <a:noFill/>
+                    </a:ln>
+                  </pic:spPr>
+                </pic:pic>
+              </a:graphicData>
+            </a:graphic>
+          </wp:inline>
+        </w:drawing>
+      </w:r>
       <w:bookmarkEnd w:id="0"/>
     </w:p>
     <w:sectPr>

</xml_diff>